<commit_message>
Update video test files and improve autotrack parameter test
Renamed and updated several .vfd.mat test files, added 3dfm/554.vfd.mat, and removed obsolete files. Modified autotrack_videos_parameter_test to accept **kwargs for improved compatibility with autotrack_videos. Added a debug print to record_synced_video.m, updated the version to 1.1.1.100825, and made minor documentation and notebook adjustments.
</commit_message>
<xml_diff>
--- a/documentation/AutoTracker Manual.docx
+++ b/documentation/AutoTracker Manual.docx
@@ -26,13 +26,7 @@
     </w:p>
     <w:p>
       <w:r>
-        <w:t xml:space="preserve">The new version of AutoTracker </w:t>
-      </w:r>
-      <w:r>
-        <w:t>run all the same calculations as the previous version</w:t>
-      </w:r>
-      <w:r>
-        <w:t xml:space="preserve"> while introducing refinements that streamline use, improve processing speed, and minimize errors.</w:t>
+        <w:t>The new version of AutoTracker run all the same calculations as the previous version while introducing refinements that streamline use, improve processing speed, and minimize errors.</w:t>
       </w:r>
     </w:p>
     <w:p>
@@ -204,6 +198,116 @@
       </w:r>
       <w:r>
         <w:t xml:space="preserve"> arguments returned from this function can then be passed directly into the main AutoTracker function.</w:t>
+      </w:r>
+    </w:p>
+    <w:p>
+      <w:pPr>
+        <w:pStyle w:val="Heading1"/>
+      </w:pPr>
+      <w:r>
+        <w:t>Parameter Testing</w:t>
+      </w:r>
+    </w:p>
+    <w:p>
+      <w:r>
+        <w:t>If you want to test specific parameters before running the AutoTracker on a large batch of videos, use the function below. It performs a short test run to verify that all particles are being correctly detected and linked.</w:t>
+      </w:r>
+    </w:p>
+    <w:tbl>
+      <w:tblPr>
+        <w:tblStyle w:val="TableGrid"/>
+        <w:tblW w:w="0" w:type="auto"/>
+        <w:tblLook w:val="04A0" w:firstRow="1" w:lastRow="0" w:firstColumn="1" w:lastColumn="0" w:noHBand="0" w:noVBand="1"/>
+      </w:tblPr>
+      <w:tblGrid>
+        <w:gridCol w:w="7140"/>
+      </w:tblGrid>
+      <w:tr>
+        <w:tc>
+          <w:tcPr>
+            <w:tcW w:w="7140" w:type="dxa"/>
+            <w:tcBorders>
+              <w:top w:val="nil"/>
+              <w:left w:val="single" w:sz="48" w:space="0" w:color="7F7F7F" w:themeColor="text1" w:themeTint="80"/>
+              <w:bottom w:val="nil"/>
+              <w:right w:val="nil"/>
+            </w:tcBorders>
+            <w:shd w:val="clear" w:color="auto" w:fill="E8E8E8" w:themeFill="background2"/>
+            <w:vAlign w:val="center"/>
+          </w:tcPr>
+          <w:p>
+            <w:pPr>
+              <w:pStyle w:val="Quote"/>
+              <w:rPr>
+                <w:color w:val="auto"/>
+              </w:rPr>
+            </w:pPr>
+            <w:r>
+              <w:rPr>
+                <w:color w:val="auto"/>
+              </w:rPr>
+              <w:t>autotrack_videos</w:t>
+            </w:r>
+            <w:r>
+              <w:rPr>
+                <w:color w:val="auto"/>
+              </w:rPr>
+              <w:t>_parameter_test</w:t>
+            </w:r>
+            <w:r>
+              <w:rPr>
+                <w:color w:val="auto"/>
+              </w:rPr>
+              <w:t>()</w:t>
+            </w:r>
+          </w:p>
+        </w:tc>
+      </w:tr>
+    </w:tbl>
+    <w:p>
+      <w:pPr>
+        <w:pStyle w:val="Heading2"/>
+        <w:spacing w:before="240" w:after="0"/>
+      </w:pPr>
+      <w:r>
+        <w:t>ARGUMENTS</w:t>
+      </w:r>
+    </w:p>
+    <w:p>
+      <w:pPr>
+        <w:pStyle w:val="NoSpacing"/>
+      </w:pPr>
+      <w:r>
+        <w:t xml:space="preserve">This function accepts all the same arguments as the standard </w:t>
+      </w:r>
+      <w:r>
+        <w:rPr>
+          <w:b/>
+          <w:bCs/>
+        </w:rPr>
+        <w:t>autotrack_videos</w:t>
+      </w:r>
+      <w:r>
+        <w:t xml:space="preserve"> function, plus an additional </w:t>
+      </w:r>
+      <w:r>
+        <w:rPr>
+          <w:b/>
+          <w:bCs/>
+        </w:rPr>
+        <w:t>n_frames</w:t>
+      </w:r>
+      <w:r>
+        <w:t xml:space="preserve"> </w:t>
+      </w:r>
+      <w:r>
+        <w:rPr>
+          <w:color w:val="ADADAD" w:themeColor="background2" w:themeShade="BF"/>
+        </w:rPr>
+        <w:t xml:space="preserve">(int) </w:t>
+      </w:r>
+      <w:r>
+        <w:t>argument that specifies how many frames of the video to track.</w:t>
       </w:r>
       <w:r>
         <w:br w:type="column"/>
@@ -1847,6 +1951,7 @@
   <w:style w:type="character" w:default="1" w:styleId="DefaultParagraphFont">
     <w:name w:val="Default Paragraph Font"/>
     <w:uiPriority w:val="1"/>
+    <w:semiHidden/>
     <w:unhideWhenUsed/>
   </w:style>
   <w:style w:type="table" w:default="1" w:styleId="TableNormal">

</xml_diff>

<commit_message>
Remove .DS_Store files and update documentation
Deleted multiple .DS_Store files from the repository and updated the AutoTracker Manual in both .docx and newly added .pdf formats.
</commit_message>
<xml_diff>
--- a/documentation/AutoTracker Manual.docx
+++ b/documentation/AutoTracker Manual.docx
@@ -26,7 +26,13 @@
     </w:p>
     <w:p>
       <w:r>
-        <w:t>The new version of AutoTracker run all the same calculations as the previous version while introducing refinements that streamline use, improve processing speed, and minimize errors.</w:t>
+        <w:t>The new version of AutoTracker run</w:t>
+      </w:r>
+      <w:r>
+        <w:t>s</w:t>
+      </w:r>
+      <w:r>
+        <w:t xml:space="preserve"> all the same calculations as the previous version while introducing refinements that streamline use, improve processing speed, and minimize errors.</w:t>
       </w:r>
     </w:p>
     <w:p>
@@ -39,7 +45,21 @@
     </w:p>
     <w:p>
       <w:r>
-        <w:t xml:space="preserve">The new AutoTracker code is now formatted as Python module so it can be easily imported into any Jupyter Notebook. To import the AutoTracker, run the code below. </w:t>
+        <w:t xml:space="preserve">The new AutoTracker code is now </w:t>
+      </w:r>
+      <w:r>
+        <w:t xml:space="preserve">a part of the </w:t>
+      </w:r>
+      <w:proofErr w:type="spellStart"/>
+      <w:r>
+        <w:t>hilllab</w:t>
+      </w:r>
+      <w:proofErr w:type="spellEnd"/>
+      <w:r>
+        <w:t xml:space="preserve"> Python module. </w:t>
+      </w:r>
+      <w:r>
+        <w:t xml:space="preserve">To import the AutoTracker, run the code below. </w:t>
       </w:r>
     </w:p>
     <w:tbl>
@@ -100,7 +120,13 @@
     </w:p>
     <w:p>
       <w:r>
-        <w:t>File paths are chosen using the function below. It opens a dialog to select a directory containing videos and another dialog to choose where to save the VRPN files.</w:t>
+        <w:t>File paths are chosen using the function below. It opens a dialog</w:t>
+      </w:r>
+      <w:r>
+        <w:t xml:space="preserve"> </w:t>
+      </w:r>
+      <w:r>
+        <w:t>to select a directory containing videos and another dialog to choose where to save the VRPN files.</w:t>
       </w:r>
       <w:r>
         <w:t xml:space="preserve"> </w:t>
@@ -246,19 +272,7 @@
               <w:rPr>
                 <w:color w:val="auto"/>
               </w:rPr>
-              <w:t>autotrack_videos</w:t>
-            </w:r>
-            <w:r>
-              <w:rPr>
-                <w:color w:val="auto"/>
-              </w:rPr>
-              <w:t>_parameter_test</w:t>
-            </w:r>
-            <w:r>
-              <w:rPr>
-                <w:color w:val="auto"/>
-              </w:rPr>
-              <w:t>()</w:t>
+              <w:t>autotrack_videos_parameter_test()</w:t>
             </w:r>
           </w:p>
         </w:tc>
@@ -654,570 +668,7 @@
       <w:r>
         <w:t>Once running, the AutoTracker saves VRPN files to the selected location. If it encounters certain errors while processing a video, it will skip that video and create a report in the video’s folder describing the issue.</w:t>
       </w:r>
-      <w:r>
-        <w:br w:type="page"/>
-      </w:r>
-    </w:p>
-    <w:p>
-      <w:pPr>
-        <w:pStyle w:val="Heading1"/>
-        <w:rPr>
-          <w:rStyle w:val="Heading1Char"/>
-          <w:b/>
-          <w:bCs/>
-        </w:rPr>
-      </w:pPr>
-      <w:r>
-        <w:rPr>
-          <w:rStyle w:val="Heading1Char"/>
-          <w:b/>
-          <w:bCs/>
-        </w:rPr>
-        <w:lastRenderedPageBreak/>
-        <w:t>VRPN Structure</w:t>
-      </w:r>
-    </w:p>
-    <w:p>
-      <w:r>
-        <w:t>Data from the AutoTracker is saved as MATLAB files with the .vrpn</w:t>
-      </w:r>
-      <w:r>
-        <w:t xml:space="preserve"> </w:t>
-      </w:r>
-      <w:r>
-        <w:t xml:space="preserve">extension. All data is stored within a struct named </w:t>
-      </w:r>
-      <w:r>
-        <w:rPr>
-          <w:b/>
-          <w:bCs/>
-        </w:rPr>
-        <w:t>tracking</w:t>
-      </w:r>
-      <w:r>
-        <w:t xml:space="preserve">, and particle position data </w:t>
-      </w:r>
-      <w:r>
-        <w:t>is stored</w:t>
-      </w:r>
-      <w:r>
-        <w:t xml:space="preserve"> in </w:t>
-      </w:r>
-      <w:r>
-        <w:rPr>
-          <w:b/>
-          <w:bCs/>
-        </w:rPr>
-        <w:t>spot3DSecUsec</w:t>
-      </w:r>
-      <w:r>
-        <w:rPr>
-          <w:b/>
-          <w:bCs/>
-        </w:rPr>
-        <w:t>IndexFramenumXYZ</w:t>
-      </w:r>
-      <w:r>
-        <w:rPr>
-          <w:b/>
-          <w:bCs/>
-        </w:rPr>
-        <w:t>RPY</w:t>
-      </w:r>
-      <w:r>
-        <w:t>. This naming convention is retained for compatibility with legacy code but is not relevant to current versions.</w:t>
-      </w:r>
-    </w:p>
-    <w:p>
-      <w:r>
-        <w:t>This</w:t>
-      </w:r>
-      <w:r>
-        <w:t xml:space="preserve"> table lists the position of each particle for every frame in sequence, with columns organized as follows</w:t>
-      </w:r>
-      <w:r>
-        <w:t xml:space="preserve">. Any column marked as not used is filled with zeros by default. </w:t>
-      </w:r>
-    </w:p>
-    <w:tbl>
-      <w:tblPr>
-        <w:tblStyle w:val="TableGrid"/>
-        <w:tblW w:w="0" w:type="auto"/>
-        <w:tblLook w:val="04A0" w:firstRow="1" w:lastRow="0" w:firstColumn="1" w:lastColumn="0" w:noHBand="0" w:noVBand="1"/>
-      </w:tblPr>
-      <w:tblGrid>
-        <w:gridCol w:w="1345"/>
-        <w:gridCol w:w="5845"/>
-      </w:tblGrid>
-      <w:tr>
-        <w:tc>
-          <w:tcPr>
-            <w:tcW w:w="1345" w:type="dxa"/>
-          </w:tcPr>
-          <w:p>
-            <w:pPr>
-              <w:pStyle w:val="NoSpacing"/>
-              <w:rPr>
-                <w:b/>
-                <w:bCs/>
-              </w:rPr>
-            </w:pPr>
-            <w:r>
-              <w:rPr>
-                <w:b/>
-                <w:bCs/>
-              </w:rPr>
-              <w:t>Column #</w:t>
-            </w:r>
-          </w:p>
-        </w:tc>
-        <w:tc>
-          <w:tcPr>
-            <w:tcW w:w="5845" w:type="dxa"/>
-          </w:tcPr>
-          <w:p>
-            <w:pPr>
-              <w:pStyle w:val="NoSpacing"/>
-              <w:rPr>
-                <w:b/>
-                <w:bCs/>
-              </w:rPr>
-            </w:pPr>
-            <w:r>
-              <w:rPr>
-                <w:b/>
-                <w:bCs/>
-              </w:rPr>
-              <w:t>Value</w:t>
-            </w:r>
-          </w:p>
-        </w:tc>
-      </w:tr>
-      <w:tr>
-        <w:tc>
-          <w:tcPr>
-            <w:tcW w:w="1345" w:type="dxa"/>
-          </w:tcPr>
-          <w:p>
-            <w:pPr>
-              <w:pStyle w:val="NoSpacing"/>
-              <w:rPr>
-                <w:b/>
-                <w:bCs/>
-              </w:rPr>
-            </w:pPr>
-            <w:r>
-              <w:rPr>
-                <w:b/>
-                <w:bCs/>
-              </w:rPr>
-              <w:t>1</w:t>
-            </w:r>
-          </w:p>
-        </w:tc>
-        <w:tc>
-          <w:tcPr>
-            <w:tcW w:w="5845" w:type="dxa"/>
-          </w:tcPr>
-          <w:p>
-            <w:pPr>
-              <w:pStyle w:val="NoSpacing"/>
-            </w:pPr>
-            <w:r>
-              <w:t xml:space="preserve">Seconds </w:t>
-            </w:r>
-            <w:r>
-              <w:rPr>
-                <w:rFonts w:ascii="SF Pro Light" w:hAnsi="SF Pro Light"/>
-                <w:i/>
-                <w:iCs/>
-                <w:sz w:val="20"/>
-                <w:szCs w:val="20"/>
-              </w:rPr>
-              <w:t>(not used)</w:t>
-            </w:r>
-          </w:p>
-        </w:tc>
-      </w:tr>
-      <w:tr>
-        <w:tc>
-          <w:tcPr>
-            <w:tcW w:w="1345" w:type="dxa"/>
-          </w:tcPr>
-          <w:p>
-            <w:pPr>
-              <w:pStyle w:val="NoSpacing"/>
-              <w:rPr>
-                <w:b/>
-                <w:bCs/>
-              </w:rPr>
-            </w:pPr>
-            <w:r>
-              <w:rPr>
-                <w:b/>
-                <w:bCs/>
-              </w:rPr>
-              <w:t>2</w:t>
-            </w:r>
-          </w:p>
-        </w:tc>
-        <w:tc>
-          <w:tcPr>
-            <w:tcW w:w="5845" w:type="dxa"/>
-          </w:tcPr>
-          <w:p>
-            <w:pPr>
-              <w:pStyle w:val="NoSpacing"/>
-            </w:pPr>
-            <w:r>
-              <w:t xml:space="preserve">Microseconds </w:t>
-            </w:r>
-            <w:r>
-              <w:rPr>
-                <w:rFonts w:ascii="SF Pro Light" w:hAnsi="SF Pro Light"/>
-                <w:i/>
-                <w:iCs/>
-                <w:sz w:val="20"/>
-                <w:szCs w:val="20"/>
-              </w:rPr>
-              <w:t>(not used)</w:t>
-            </w:r>
-          </w:p>
-        </w:tc>
-      </w:tr>
-      <w:tr>
-        <w:tc>
-          <w:tcPr>
-            <w:tcW w:w="1345" w:type="dxa"/>
-          </w:tcPr>
-          <w:p>
-            <w:pPr>
-              <w:pStyle w:val="NoSpacing"/>
-              <w:rPr>
-                <w:b/>
-                <w:bCs/>
-              </w:rPr>
-            </w:pPr>
-            <w:r>
-              <w:rPr>
-                <w:b/>
-                <w:bCs/>
-              </w:rPr>
-              <w:t>3</w:t>
-            </w:r>
-          </w:p>
-        </w:tc>
-        <w:tc>
-          <w:tcPr>
-            <w:tcW w:w="5845" w:type="dxa"/>
-          </w:tcPr>
-          <w:p>
-            <w:pPr>
-              <w:pStyle w:val="NoSpacing"/>
-            </w:pPr>
-            <w:r>
-              <w:t>Particle ID</w:t>
-            </w:r>
-          </w:p>
-        </w:tc>
-      </w:tr>
-      <w:tr>
-        <w:tc>
-          <w:tcPr>
-            <w:tcW w:w="1345" w:type="dxa"/>
-          </w:tcPr>
-          <w:p>
-            <w:pPr>
-              <w:pStyle w:val="NoSpacing"/>
-              <w:rPr>
-                <w:b/>
-                <w:bCs/>
-              </w:rPr>
-            </w:pPr>
-            <w:r>
-              <w:rPr>
-                <w:b/>
-                <w:bCs/>
-              </w:rPr>
-              <w:t>4</w:t>
-            </w:r>
-          </w:p>
-        </w:tc>
-        <w:tc>
-          <w:tcPr>
-            <w:tcW w:w="5845" w:type="dxa"/>
-          </w:tcPr>
-          <w:p>
-            <w:pPr>
-              <w:pStyle w:val="NoSpacing"/>
-            </w:pPr>
-            <w:r>
-              <w:t>Frame Number</w:t>
-            </w:r>
-          </w:p>
-        </w:tc>
-      </w:tr>
-      <w:tr>
-        <w:tc>
-          <w:tcPr>
-            <w:tcW w:w="1345" w:type="dxa"/>
-          </w:tcPr>
-          <w:p>
-            <w:pPr>
-              <w:pStyle w:val="NoSpacing"/>
-              <w:rPr>
-                <w:b/>
-                <w:bCs/>
-              </w:rPr>
-            </w:pPr>
-            <w:r>
-              <w:rPr>
-                <w:b/>
-                <w:bCs/>
-              </w:rPr>
-              <w:t>5</w:t>
-            </w:r>
-          </w:p>
-        </w:tc>
-        <w:tc>
-          <w:tcPr>
-            <w:tcW w:w="5845" w:type="dxa"/>
-          </w:tcPr>
-          <w:p>
-            <w:pPr>
-              <w:pStyle w:val="NoSpacing"/>
-            </w:pPr>
-            <w:r>
-              <w:t>X position (in pixels)</w:t>
-            </w:r>
-          </w:p>
-        </w:tc>
-      </w:tr>
-      <w:tr>
-        <w:tc>
-          <w:tcPr>
-            <w:tcW w:w="1345" w:type="dxa"/>
-          </w:tcPr>
-          <w:p>
-            <w:pPr>
-              <w:pStyle w:val="NoSpacing"/>
-              <w:rPr>
-                <w:b/>
-                <w:bCs/>
-              </w:rPr>
-            </w:pPr>
-            <w:r>
-              <w:rPr>
-                <w:b/>
-                <w:bCs/>
-              </w:rPr>
-              <w:t>6</w:t>
-            </w:r>
-          </w:p>
-        </w:tc>
-        <w:tc>
-          <w:tcPr>
-            <w:tcW w:w="5845" w:type="dxa"/>
-          </w:tcPr>
-          <w:p>
-            <w:pPr>
-              <w:pStyle w:val="NoSpacing"/>
-            </w:pPr>
-            <w:r>
-              <w:t>Y position (in pixels)</w:t>
-            </w:r>
-          </w:p>
-        </w:tc>
-      </w:tr>
-      <w:tr>
-        <w:tc>
-          <w:tcPr>
-            <w:tcW w:w="1345" w:type="dxa"/>
-          </w:tcPr>
-          <w:p>
-            <w:pPr>
-              <w:pStyle w:val="NoSpacing"/>
-              <w:rPr>
-                <w:b/>
-                <w:bCs/>
-              </w:rPr>
-            </w:pPr>
-            <w:r>
-              <w:rPr>
-                <w:b/>
-                <w:bCs/>
-              </w:rPr>
-              <w:t>7</w:t>
-            </w:r>
-          </w:p>
-        </w:tc>
-        <w:tc>
-          <w:tcPr>
-            <w:tcW w:w="5845" w:type="dxa"/>
-          </w:tcPr>
-          <w:p>
-            <w:pPr>
-              <w:pStyle w:val="NoSpacing"/>
-            </w:pPr>
-            <w:r>
-              <w:t xml:space="preserve">Z position </w:t>
-            </w:r>
-            <w:r>
-              <w:rPr>
-                <w:rFonts w:ascii="SF Pro Light" w:hAnsi="SF Pro Light"/>
-                <w:i/>
-                <w:iCs/>
-                <w:sz w:val="20"/>
-                <w:szCs w:val="20"/>
-              </w:rPr>
-              <w:t>(not used)</w:t>
-            </w:r>
-          </w:p>
-        </w:tc>
-      </w:tr>
-      <w:tr>
-        <w:tc>
-          <w:tcPr>
-            <w:tcW w:w="1345" w:type="dxa"/>
-          </w:tcPr>
-          <w:p>
-            <w:pPr>
-              <w:pStyle w:val="NoSpacing"/>
-              <w:rPr>
-                <w:b/>
-                <w:bCs/>
-              </w:rPr>
-            </w:pPr>
-            <w:r>
-              <w:rPr>
-                <w:b/>
-                <w:bCs/>
-              </w:rPr>
-              <w:t>8</w:t>
-            </w:r>
-          </w:p>
-        </w:tc>
-        <w:tc>
-          <w:tcPr>
-            <w:tcW w:w="5845" w:type="dxa"/>
-          </w:tcPr>
-          <w:p>
-            <w:pPr>
-              <w:pStyle w:val="NoSpacing"/>
-            </w:pPr>
-            <w:r>
-              <w:t xml:space="preserve">Roll </w:t>
-            </w:r>
-            <w:r>
-              <w:rPr>
-                <w:rFonts w:ascii="SF Pro Light" w:hAnsi="SF Pro Light"/>
-                <w:i/>
-                <w:iCs/>
-                <w:sz w:val="20"/>
-                <w:szCs w:val="20"/>
-              </w:rPr>
-              <w:t>(not used)</w:t>
-            </w:r>
-          </w:p>
-        </w:tc>
-      </w:tr>
-      <w:tr>
-        <w:tc>
-          <w:tcPr>
-            <w:tcW w:w="1345" w:type="dxa"/>
-          </w:tcPr>
-          <w:p>
-            <w:pPr>
-              <w:pStyle w:val="NoSpacing"/>
-              <w:rPr>
-                <w:b/>
-                <w:bCs/>
-              </w:rPr>
-            </w:pPr>
-            <w:r>
-              <w:rPr>
-                <w:b/>
-                <w:bCs/>
-              </w:rPr>
-              <w:t>9</w:t>
-            </w:r>
-          </w:p>
-        </w:tc>
-        <w:tc>
-          <w:tcPr>
-            <w:tcW w:w="5845" w:type="dxa"/>
-          </w:tcPr>
-          <w:p>
-            <w:pPr>
-              <w:pStyle w:val="NoSpacing"/>
-            </w:pPr>
-            <w:r>
-              <w:t xml:space="preserve">Pitch </w:t>
-            </w:r>
-            <w:r>
-              <w:rPr>
-                <w:rFonts w:ascii="SF Pro Light" w:hAnsi="SF Pro Light"/>
-                <w:i/>
-                <w:iCs/>
-                <w:sz w:val="20"/>
-                <w:szCs w:val="20"/>
-              </w:rPr>
-              <w:t>(not used)</w:t>
-            </w:r>
-          </w:p>
-        </w:tc>
-      </w:tr>
-      <w:tr>
-        <w:tc>
-          <w:tcPr>
-            <w:tcW w:w="1345" w:type="dxa"/>
-          </w:tcPr>
-          <w:p>
-            <w:pPr>
-              <w:pStyle w:val="NoSpacing"/>
-              <w:rPr>
-                <w:b/>
-                <w:bCs/>
-              </w:rPr>
-            </w:pPr>
-            <w:r>
-              <w:rPr>
-                <w:b/>
-                <w:bCs/>
-              </w:rPr>
-              <w:t>10</w:t>
-            </w:r>
-          </w:p>
-        </w:tc>
-        <w:tc>
-          <w:tcPr>
-            <w:tcW w:w="5845" w:type="dxa"/>
-          </w:tcPr>
-          <w:p>
-            <w:pPr>
-              <w:pStyle w:val="NoSpacing"/>
-            </w:pPr>
-            <w:r>
-              <w:t>Yaw</w:t>
-            </w:r>
-            <w:r>
-              <w:t xml:space="preserve"> </w:t>
-            </w:r>
-            <w:r>
-              <w:rPr>
-                <w:rFonts w:ascii="SF Pro Light" w:hAnsi="SF Pro Light"/>
-                <w:i/>
-                <w:iCs/>
-                <w:sz w:val="20"/>
-                <w:szCs w:val="20"/>
-              </w:rPr>
-              <w:t>(not used)</w:t>
-            </w:r>
-          </w:p>
-        </w:tc>
-      </w:tr>
-    </w:tbl>
-    <w:p/>
+    </w:p>
     <w:sectPr>
       <w:pgSz w:w="15840" w:h="12240" w:orient="landscape"/>
       <w:pgMar w:top="360" w:right="360" w:bottom="360" w:left="360" w:header="720" w:footer="720" w:gutter="0"/>

</xml_diff>